<commit_message>
Segunda versión con archivo modificado
</commit_message>
<xml_diff>
--- a/Git.docx
+++ b/Git.docx
@@ -71,24 +71,11 @@
       <w:r>
         <w:t xml:space="preserve">ya podemos trabajar con GIT. </w:t>
       </w:r>
-      <w:proofErr w:type="spellStart"/>
       <w:r>
         <w:t>s</w:t>
       </w:r>
       <w:r>
-        <w:t>i</w:t>
-      </w:r>
-      <w:proofErr w:type="spellEnd"/>
-      <w:r>
-        <w:t xml:space="preserve"> abrimos el CMD y ponemos </w:t>
-      </w:r>
-      <w:proofErr w:type="spellStart"/>
-      <w:r>
-        <w:t>git</w:t>
-      </w:r>
-      <w:proofErr w:type="spellEnd"/>
-      <w:r>
-        <w:t xml:space="preserve"> saldrá algo como esto. </w:t>
+        <w:t xml:space="preserve">i abrimos el CMD y ponemos git saldrá algo como esto. </w:t>
       </w:r>
     </w:p>
     <w:p/>
@@ -146,15 +133,7 @@
         <w:t>Ahora para utilizarlo</w:t>
       </w:r>
       <w:r>
-        <w:t xml:space="preserve">, según entiendo puedes usarlo desde una ventana CMD, pero como la idea es moverse por el terminal, para Windows tenemos GIT </w:t>
-      </w:r>
-      <w:proofErr w:type="spellStart"/>
-      <w:r>
-        <w:t>Bash</w:t>
-      </w:r>
-      <w:proofErr w:type="spellEnd"/>
-      <w:r>
-        <w:t>, que es como una terminal Linux para poder movernos por todos los directorios.</w:t>
+        <w:t>, según entiendo puedes usarlo desde una ventana CMD, pero como la idea es moverse por el terminal, para Windows tenemos GIT Bash, que es como una terminal Linux para poder movernos por todos los directorios.</w:t>
       </w:r>
       <w:r>
         <w:t xml:space="preserve"> </w:t>
@@ -263,66 +242,40 @@
         </w:rPr>
         <w:t>git config –-global user.name “</w:t>
       </w:r>
-      <w:proofErr w:type="spellStart"/>
       <w:r>
         <w:rPr>
           <w:lang w:val="en-US"/>
         </w:rPr>
-        <w:t>nombreUsuario</w:t>
-      </w:r>
-      <w:proofErr w:type="spellEnd"/>
-      <w:r>
+        <w:t>nombreUsuario”</w:t>
+      </w:r>
+    </w:p>
+    <w:p>
+      <w:pPr>
         <w:rPr>
           <w:lang w:val="en-US"/>
         </w:rPr>
-        <w:t>”</w:t>
-      </w:r>
-    </w:p>
-    <w:p>
-      <w:pPr>
+      </w:pPr>
+      <w:r>
         <w:rPr>
           <w:lang w:val="en-US"/>
         </w:rPr>
-      </w:pPr>
-      <w:r>
+        <w:t>git config –-global user.email “email@email.com”</w:t>
+      </w:r>
+    </w:p>
+    <w:p>
+      <w:pPr>
         <w:rPr>
           <w:lang w:val="en-US"/>
         </w:rPr>
-        <w:t xml:space="preserve">git config –-global </w:t>
-      </w:r>
-      <w:proofErr w:type="spellStart"/>
-      <w:proofErr w:type="gramStart"/>
-      <w:r>
-        <w:rPr>
-          <w:lang w:val="en-US"/>
-        </w:rPr>
-        <w:t>user.email</w:t>
-      </w:r>
-      <w:proofErr w:type="spellEnd"/>
-      <w:proofErr w:type="gramEnd"/>
-      <w:r>
-        <w:rPr>
-          <w:lang w:val="en-US"/>
-        </w:rPr>
-        <w:t xml:space="preserve"> “email@email.com”</w:t>
-      </w:r>
-    </w:p>
-    <w:p>
-      <w:pPr>
-        <w:rPr>
-          <w:lang w:val="en-US"/>
-        </w:rPr>
-      </w:pPr>
-    </w:p>
-    <w:p>
-      <w:proofErr w:type="spellStart"/>
+      </w:pPr>
+    </w:p>
+    <w:p>
       <w:r>
         <w:t>s</w:t>
       </w:r>
       <w:r>
         <w:t>i</w:t>
       </w:r>
-      <w:proofErr w:type="spellEnd"/>
       <w:r>
         <w:t xml:space="preserve"> vamos </w:t>
       </w:r>
@@ -332,29 +285,8 @@
     </w:p>
     <w:p/>
     <w:p>
-      <w:proofErr w:type="spellStart"/>
-      <w:r>
-        <w:t>git</w:t>
-      </w:r>
-      <w:proofErr w:type="spellEnd"/>
-      <w:r>
-        <w:t xml:space="preserve"> </w:t>
-      </w:r>
-      <w:proofErr w:type="spellStart"/>
-      <w:r>
-        <w:t>config</w:t>
-      </w:r>
-      <w:proofErr w:type="spellEnd"/>
-      <w:r>
-        <w:t xml:space="preserve"> --</w:t>
-      </w:r>
-      <w:proofErr w:type="spellStart"/>
-      <w:r>
-        <w:t>list</w:t>
-      </w:r>
-      <w:proofErr w:type="spellEnd"/>
-      <w:r>
-        <w:t xml:space="preserve"> </w:t>
+      <w:r>
+        <w:t xml:space="preserve">git config --list </w:t>
       </w:r>
     </w:p>
     <w:p/>
@@ -448,50 +380,19 @@
     </w:p>
     <w:p/>
     <w:p>
-      <w:proofErr w:type="spellStart"/>
-      <w:r>
-        <w:t>git</w:t>
-      </w:r>
-      <w:proofErr w:type="spellEnd"/>
-      <w:r>
-        <w:t xml:space="preserve"> </w:t>
-      </w:r>
-      <w:proofErr w:type="spellStart"/>
-      <w:r>
-        <w:t>init</w:t>
-      </w:r>
-      <w:proofErr w:type="spellEnd"/>
-    </w:p>
-    <w:p/>
-    <w:p>
-      <w:r>
-        <w:t xml:space="preserve">Este comando nos creará, dentro de nuestra carpeta donde alojamos el proyecto, una carpeta oculta con el nombre </w:t>
-      </w:r>
-      <w:proofErr w:type="gramStart"/>
-      <w:r>
-        <w:t>de .</w:t>
-      </w:r>
-      <w:proofErr w:type="spellStart"/>
-      <w:r>
-        <w:t>git</w:t>
-      </w:r>
-      <w:proofErr w:type="spellEnd"/>
-      <w:proofErr w:type="gramEnd"/>
-      <w:r>
-        <w:t xml:space="preserve">. </w:t>
-      </w:r>
-    </w:p>
-    <w:p>
-      <w:r>
-        <w:t xml:space="preserve">En este caso, lo que hice yo fue ir a la carpeta en cuestión, dar click derecho una vez dentro de la carpeta y seleccionar la opción Git </w:t>
-      </w:r>
-      <w:proofErr w:type="spellStart"/>
-      <w:r>
-        <w:t>Bash</w:t>
-      </w:r>
-      <w:proofErr w:type="spellEnd"/>
-      <w:r>
-        <w:t xml:space="preserve"> Here.</w:t>
+      <w:r>
+        <w:t>git init</w:t>
+      </w:r>
+    </w:p>
+    <w:p/>
+    <w:p>
+      <w:r>
+        <w:t xml:space="preserve">Este comando nos creará, dentro de nuestra carpeta donde alojamos el proyecto, una carpeta oculta con el nombre de .git. </w:t>
+      </w:r>
+    </w:p>
+    <w:p>
+      <w:r>
+        <w:t>En este caso, lo que hice yo fue ir a la carpeta en cuestión, dar click derecho una vez dentro de la carpeta y seleccionar la opción Git Bash Here.</w:t>
       </w:r>
     </w:p>
     <w:p/>
@@ -541,23 +442,7 @@
     <w:p/>
     <w:p>
       <w:r>
-        <w:t xml:space="preserve">Se me abre una consola y en ella pongo el comando </w:t>
-      </w:r>
-      <w:proofErr w:type="spellStart"/>
-      <w:r>
-        <w:t>git</w:t>
-      </w:r>
-      <w:proofErr w:type="spellEnd"/>
-      <w:r>
-        <w:t xml:space="preserve"> </w:t>
-      </w:r>
-      <w:proofErr w:type="spellStart"/>
-      <w:r>
-        <w:t>init</w:t>
-      </w:r>
-      <w:proofErr w:type="spellEnd"/>
-      <w:r>
-        <w:t xml:space="preserve">. </w:t>
+        <w:t xml:space="preserve">Se me abre una consola y en ella pongo el comando git init. </w:t>
       </w:r>
     </w:p>
     <w:p>
@@ -618,20 +503,7 @@
         </w:numPr>
       </w:pPr>
       <w:r>
-        <w:t xml:space="preserve">Me generó una </w:t>
-      </w:r>
-      <w:proofErr w:type="gramStart"/>
-      <w:r>
-        <w:t>carpeta .</w:t>
-      </w:r>
-      <w:proofErr w:type="spellStart"/>
-      <w:r>
-        <w:t>git</w:t>
-      </w:r>
-      <w:proofErr w:type="spellEnd"/>
-      <w:proofErr w:type="gramEnd"/>
-      <w:r>
-        <w:t xml:space="preserve"> dentro de la carpeta donde tengo el proyecto.</w:t>
+        <w:t>Me generó una carpeta .git dentro de la carpeta donde tengo el proyecto.</w:t>
       </w:r>
     </w:p>
     <w:p/>
@@ -707,15 +579,7 @@
         </w:numPr>
       </w:pPr>
       <w:r>
-        <w:t xml:space="preserve">Ahora en el </w:t>
-      </w:r>
-      <w:proofErr w:type="spellStart"/>
-      <w:r>
-        <w:t>bash</w:t>
-      </w:r>
-      <w:proofErr w:type="spellEnd"/>
-      <w:r>
-        <w:t>, si nos fijamos, en el directorio que estamos sale la palabra (master)</w:t>
+        <w:t>Ahora en el bash, si nos fijamos, en el directorio que estamos sale la palabra (master)</w:t>
       </w:r>
     </w:p>
     <w:p>
@@ -794,15 +658,7 @@
         <w:t xml:space="preserve">Nota: </w:t>
       </w:r>
       <w:r>
-        <w:t xml:space="preserve">Por lo visto, es común denominar a la rama principal como </w:t>
-      </w:r>
-      <w:proofErr w:type="spellStart"/>
-      <w:r>
-        <w:t>main</w:t>
-      </w:r>
-      <w:proofErr w:type="spellEnd"/>
-      <w:r>
-        <w:t xml:space="preserve">. </w:t>
+        <w:t xml:space="preserve">Por lo visto, es común denominar a la rama principal como main. </w:t>
       </w:r>
     </w:p>
     <w:p/>
@@ -875,15 +731,7 @@
         </w:numPr>
       </w:pPr>
       <w:r>
-        <w:t xml:space="preserve">Que estamos en la rama </w:t>
-      </w:r>
-      <w:proofErr w:type="spellStart"/>
-      <w:r>
-        <w:t>main</w:t>
-      </w:r>
-      <w:proofErr w:type="spellEnd"/>
-      <w:r>
-        <w:t>.</w:t>
+        <w:t>Que estamos en la rama main.</w:t>
       </w:r>
     </w:p>
     <w:p>
@@ -895,15 +743,7 @@
         </w:numPr>
       </w:pPr>
       <w:r>
-        <w:t xml:space="preserve">Que no hay </w:t>
-      </w:r>
-      <w:proofErr w:type="spellStart"/>
-      <w:r>
-        <w:t>commits</w:t>
-      </w:r>
-      <w:proofErr w:type="spellEnd"/>
-      <w:r>
-        <w:t xml:space="preserve"> (más adelante en el documento explicaremos que es esto).</w:t>
+        <w:t>Que no hay commits (más adelante en el documento explicaremos que es esto).</w:t>
       </w:r>
     </w:p>
     <w:p>
@@ -935,37 +775,504 @@
     <w:p>
       <w:r>
         <w:br/>
-        <w:t xml:space="preserve">Para guardar un archivo utilizaremos el comando: </w:t>
-      </w:r>
-    </w:p>
-    <w:p>
-      <w:proofErr w:type="spellStart"/>
-      <w:r>
-        <w:t>git</w:t>
-      </w:r>
-      <w:proofErr w:type="spellEnd"/>
+        <w:t xml:space="preserve">Para </w:t>
+      </w:r>
+      <w:r>
+        <w:t>realizar esa “fotografía” de nuestros archivos realizaremos dos comandos.</w:t>
+      </w:r>
       <w:r>
         <w:t xml:space="preserve"> </w:t>
       </w:r>
-      <w:proofErr w:type="spellStart"/>
-      <w:r>
-        <w:t>add</w:t>
-      </w:r>
-      <w:proofErr w:type="spellEnd"/>
+    </w:p>
+    <w:p>
+      <w:r>
+        <w:t>git add Nombrearchivo</w:t>
+      </w:r>
       <w:r>
         <w:t xml:space="preserve"> </w:t>
       </w:r>
-      <w:proofErr w:type="spellStart"/>
-      <w:r>
-        <w:t>Nombrearchivo</w:t>
-      </w:r>
-      <w:proofErr w:type="spellEnd"/>
-      <w:r>
-        <w:t>.</w:t>
-      </w:r>
-    </w:p>
-    <w:p/>
-    <w:p/>
+      <w:r>
+        <w:t xml:space="preserve">o </w:t>
+      </w:r>
+      <w:r>
+        <w:t>también podemos usar git add. Para añadir todos los archivos de la carpeta a la vez.</w:t>
+      </w:r>
+    </w:p>
+    <w:p/>
+    <w:p>
+      <w:r>
+        <w:rPr>
+          <w:noProof/>
+        </w:rPr>
+        <w:drawing>
+          <wp:inline distT="0" distB="0" distL="0" distR="0" wp14:anchorId="64161885" wp14:editId="3EB79403">
+            <wp:extent cx="5382376" cy="743054"/>
+            <wp:effectExtent l="0" t="0" r="0" b="0"/>
+            <wp:docPr id="2046556721" name="Imagen 1"/>
+            <wp:cNvGraphicFramePr>
+              <a:graphicFrameLocks xmlns:a="http://schemas.openxmlformats.org/drawingml/2006/main" noChangeAspect="1"/>
+            </wp:cNvGraphicFramePr>
+            <a:graphic xmlns:a="http://schemas.openxmlformats.org/drawingml/2006/main">
+              <a:graphicData uri="http://schemas.openxmlformats.org/drawingml/2006/picture">
+                <pic:pic xmlns:pic="http://schemas.openxmlformats.org/drawingml/2006/picture">
+                  <pic:nvPicPr>
+                    <pic:cNvPr id="2046556721" name=""/>
+                    <pic:cNvPicPr/>
+                  </pic:nvPicPr>
+                  <pic:blipFill>
+                    <a:blip r:embed="rId14"/>
+                    <a:stretch>
+                      <a:fillRect/>
+                    </a:stretch>
+                  </pic:blipFill>
+                  <pic:spPr>
+                    <a:xfrm>
+                      <a:off x="0" y="0"/>
+                      <a:ext cx="5382376" cy="743054"/>
+                    </a:xfrm>
+                    <a:prstGeom prst="rect">
+                      <a:avLst/>
+                    </a:prstGeom>
+                  </pic:spPr>
+                </pic:pic>
+              </a:graphicData>
+            </a:graphic>
+          </wp:inline>
+        </w:drawing>
+      </w:r>
+    </w:p>
+    <w:p>
+      <w:r>
+        <w:lastRenderedPageBreak/>
+        <w:t>Si hacemos git status vemos como ha añadido el fichero, pero aún falta realizar el commit para hacer esa “fotografía”.</w:t>
+      </w:r>
+    </w:p>
+    <w:p>
+      <w:r>
+        <w:rPr>
+          <w:noProof/>
+        </w:rPr>
+        <w:drawing>
+          <wp:inline distT="0" distB="0" distL="0" distR="0" wp14:anchorId="7CE0913C" wp14:editId="0C5BD3F5">
+            <wp:extent cx="5400040" cy="2660015"/>
+            <wp:effectExtent l="0" t="0" r="0" b="0"/>
+            <wp:docPr id="1063040146" name="Imagen 1"/>
+            <wp:cNvGraphicFramePr>
+              <a:graphicFrameLocks xmlns:a="http://schemas.openxmlformats.org/drawingml/2006/main" noChangeAspect="1"/>
+            </wp:cNvGraphicFramePr>
+            <a:graphic xmlns:a="http://schemas.openxmlformats.org/drawingml/2006/main">
+              <a:graphicData uri="http://schemas.openxmlformats.org/drawingml/2006/picture">
+                <pic:pic xmlns:pic="http://schemas.openxmlformats.org/drawingml/2006/picture">
+                  <pic:nvPicPr>
+                    <pic:cNvPr id="1063040146" name=""/>
+                    <pic:cNvPicPr/>
+                  </pic:nvPicPr>
+                  <pic:blipFill>
+                    <a:blip r:embed="rId15"/>
+                    <a:stretch>
+                      <a:fillRect/>
+                    </a:stretch>
+                  </pic:blipFill>
+                  <pic:spPr>
+                    <a:xfrm>
+                      <a:off x="0" y="0"/>
+                      <a:ext cx="5400040" cy="2660015"/>
+                    </a:xfrm>
+                    <a:prstGeom prst="rect">
+                      <a:avLst/>
+                    </a:prstGeom>
+                  </pic:spPr>
+                </pic:pic>
+              </a:graphicData>
+            </a:graphic>
+          </wp:inline>
+        </w:drawing>
+      </w:r>
+    </w:p>
+    <w:p/>
+    <w:p>
+      <w:r>
+        <w:t>El comando que utilizaremos ahora será</w:t>
+      </w:r>
+    </w:p>
+    <w:p/>
+    <w:p>
+      <w:pPr>
+        <w:rPr>
+          <w:lang w:val="en-US"/>
+        </w:rPr>
+      </w:pPr>
+      <w:r>
+        <w:rPr>
+          <w:lang w:val="en-US"/>
+        </w:rPr>
+        <w:t>Git commit</w:t>
+      </w:r>
+    </w:p>
+    <w:p>
+      <w:pPr>
+        <w:rPr>
+          <w:lang w:val="en-US"/>
+        </w:rPr>
+      </w:pPr>
+    </w:p>
+    <w:p>
+      <w:pPr>
+        <w:rPr>
+          <w:lang w:val="en-US"/>
+        </w:rPr>
+      </w:pPr>
+      <w:r>
+        <w:rPr>
+          <w:lang w:val="en-US"/>
+        </w:rPr>
+        <w:t>Git commit -m “Este es mi primer commit”</w:t>
+      </w:r>
+    </w:p>
+    <w:p>
+      <w:pPr>
+        <w:rPr>
+          <w:lang w:val="en-US"/>
+        </w:rPr>
+      </w:pPr>
+    </w:p>
+    <w:p>
+      <w:r>
+        <w:t>Si simplemente ponemos git commit nos saldrá el siguiente mensaje.</w:t>
+      </w:r>
+    </w:p>
+    <w:p>
+      <w:r>
+        <w:rPr>
+          <w:noProof/>
+        </w:rPr>
+        <w:drawing>
+          <wp:inline distT="0" distB="0" distL="0" distR="0" wp14:anchorId="7B016347" wp14:editId="0D848D3B">
+            <wp:extent cx="5400040" cy="3254375"/>
+            <wp:effectExtent l="0" t="0" r="0" b="0"/>
+            <wp:docPr id="1229195403" name="Imagen 1"/>
+            <wp:cNvGraphicFramePr>
+              <a:graphicFrameLocks xmlns:a="http://schemas.openxmlformats.org/drawingml/2006/main" noChangeAspect="1"/>
+            </wp:cNvGraphicFramePr>
+            <a:graphic xmlns:a="http://schemas.openxmlformats.org/drawingml/2006/main">
+              <a:graphicData uri="http://schemas.openxmlformats.org/drawingml/2006/picture">
+                <pic:pic xmlns:pic="http://schemas.openxmlformats.org/drawingml/2006/picture">
+                  <pic:nvPicPr>
+                    <pic:cNvPr id="1229195403" name=""/>
+                    <pic:cNvPicPr/>
+                  </pic:nvPicPr>
+                  <pic:blipFill>
+                    <a:blip r:embed="rId16"/>
+                    <a:stretch>
+                      <a:fillRect/>
+                    </a:stretch>
+                  </pic:blipFill>
+                  <pic:spPr>
+                    <a:xfrm>
+                      <a:off x="0" y="0"/>
+                      <a:ext cx="5400040" cy="3254375"/>
+                    </a:xfrm>
+                    <a:prstGeom prst="rect">
+                      <a:avLst/>
+                    </a:prstGeom>
+                  </pic:spPr>
+                </pic:pic>
+              </a:graphicData>
+            </a:graphic>
+          </wp:inline>
+        </w:drawing>
+      </w:r>
+    </w:p>
+    <w:p/>
+    <w:p>
+      <w:r>
+        <w:t>Esto nos dice que no podemos terminar el proceso sin poner un comentario</w:t>
+      </w:r>
+      <w:r>
+        <w:t>. Con lo cual pondríamos en la primera línea un comentario.</w:t>
+      </w:r>
+    </w:p>
+    <w:p/>
+    <w:p>
+      <w:r>
+        <w:rPr>
+          <w:noProof/>
+        </w:rPr>
+        <w:drawing>
+          <wp:inline distT="0" distB="0" distL="0" distR="0" wp14:anchorId="41ABDB6F" wp14:editId="381550F3">
+            <wp:extent cx="5400040" cy="3263265"/>
+            <wp:effectExtent l="0" t="0" r="0" b="0"/>
+            <wp:docPr id="1544482535" name="Imagen 1"/>
+            <wp:cNvGraphicFramePr>
+              <a:graphicFrameLocks xmlns:a="http://schemas.openxmlformats.org/drawingml/2006/main" noChangeAspect="1"/>
+            </wp:cNvGraphicFramePr>
+            <a:graphic xmlns:a="http://schemas.openxmlformats.org/drawingml/2006/main">
+              <a:graphicData uri="http://schemas.openxmlformats.org/drawingml/2006/picture">
+                <pic:pic xmlns:pic="http://schemas.openxmlformats.org/drawingml/2006/picture">
+                  <pic:nvPicPr>
+                    <pic:cNvPr id="1544482535" name=""/>
+                    <pic:cNvPicPr/>
+                  </pic:nvPicPr>
+                  <pic:blipFill>
+                    <a:blip r:embed="rId17"/>
+                    <a:stretch>
+                      <a:fillRect/>
+                    </a:stretch>
+                  </pic:blipFill>
+                  <pic:spPr>
+                    <a:xfrm>
+                      <a:off x="0" y="0"/>
+                      <a:ext cx="5400040" cy="3263265"/>
+                    </a:xfrm>
+                    <a:prstGeom prst="rect">
+                      <a:avLst/>
+                    </a:prstGeom>
+                  </pic:spPr>
+                </pic:pic>
+              </a:graphicData>
+            </a:graphic>
+          </wp:inline>
+        </w:drawing>
+      </w:r>
+    </w:p>
+    <w:p/>
+    <w:p>
+      <w:r>
+        <w:t>En este caso, voy a abandonar el proceso anterior escribiendo qa! y dando enter para realizar el commit de la forma sencilla.</w:t>
+      </w:r>
+    </w:p>
+    <w:p/>
+    <w:p>
+      <w:r>
+        <w:rPr>
+          <w:noProof/>
+        </w:rPr>
+        <w:drawing>
+          <wp:inline distT="0" distB="0" distL="0" distR="0" wp14:anchorId="7F971AF0" wp14:editId="53182EF1">
+            <wp:extent cx="5400040" cy="879475"/>
+            <wp:effectExtent l="0" t="0" r="0" b="0"/>
+            <wp:docPr id="33033099" name="Imagen 1"/>
+            <wp:cNvGraphicFramePr>
+              <a:graphicFrameLocks xmlns:a="http://schemas.openxmlformats.org/drawingml/2006/main" noChangeAspect="1"/>
+            </wp:cNvGraphicFramePr>
+            <a:graphic xmlns:a="http://schemas.openxmlformats.org/drawingml/2006/main">
+              <a:graphicData uri="http://schemas.openxmlformats.org/drawingml/2006/picture">
+                <pic:pic xmlns:pic="http://schemas.openxmlformats.org/drawingml/2006/picture">
+                  <pic:nvPicPr>
+                    <pic:cNvPr id="33033099" name=""/>
+                    <pic:cNvPicPr/>
+                  </pic:nvPicPr>
+                  <pic:blipFill>
+                    <a:blip r:embed="rId18"/>
+                    <a:stretch>
+                      <a:fillRect/>
+                    </a:stretch>
+                  </pic:blipFill>
+                  <pic:spPr>
+                    <a:xfrm>
+                      <a:off x="0" y="0"/>
+                      <a:ext cx="5400040" cy="879475"/>
+                    </a:xfrm>
+                    <a:prstGeom prst="rect">
+                      <a:avLst/>
+                    </a:prstGeom>
+                  </pic:spPr>
+                </pic:pic>
+              </a:graphicData>
+            </a:graphic>
+          </wp:inline>
+        </w:drawing>
+      </w:r>
+    </w:p>
+    <w:p/>
+    <w:p>
+      <w:r>
+        <w:t>Esto nos crea la instantánea de nuestro archivo, generándole un identificador único que en este caso sería a776eac</w:t>
+      </w:r>
+      <w:r>
+        <w:t xml:space="preserve"> (a este identificador único se le denomina hash).</w:t>
+      </w:r>
+    </w:p>
+    <w:p/>
+    <w:p>
+      <w:r>
+        <w:t>Con esto ya tendríamos la primera versión de nuestro archivo.</w:t>
+      </w:r>
+      <w:r>
+        <w:t xml:space="preserve"> Si hacemos status veremos como ha agregado la primera versión de nuestro archivo.</w:t>
+      </w:r>
+    </w:p>
+    <w:p/>
+    <w:p/>
+    <w:p/>
+    <w:p>
+      <w:pPr>
+        <w:jc w:val="center"/>
+        <w:rPr>
+          <w:b/>
+          <w:bCs/>
+          <w:sz w:val="24"/>
+          <w:szCs w:val="24"/>
+        </w:rPr>
+      </w:pPr>
+      <w:r>
+        <w:rPr>
+          <w:b/>
+          <w:bCs/>
+          <w:sz w:val="24"/>
+          <w:szCs w:val="24"/>
+        </w:rPr>
+        <w:lastRenderedPageBreak/>
+        <w:t>Comando log</w:t>
+      </w:r>
+    </w:p>
+    <w:p>
+      <w:pPr>
+        <w:jc w:val="center"/>
+        <w:rPr>
+          <w:b/>
+          <w:bCs/>
+          <w:sz w:val="24"/>
+          <w:szCs w:val="24"/>
+        </w:rPr>
+      </w:pPr>
+    </w:p>
+    <w:p>
+      <w:r>
+        <w:t xml:space="preserve">git log </w:t>
+      </w:r>
+    </w:p>
+    <w:p/>
+    <w:p>
+      <w:r>
+        <w:t xml:space="preserve">Este comando lo usaremos para verificar que efectivamente ha guardado la versión de nuestro archivo. </w:t>
+      </w:r>
+    </w:p>
+    <w:p/>
+    <w:p>
+      <w:r>
+        <w:drawing>
+          <wp:inline distT="0" distB="0" distL="0" distR="0" wp14:anchorId="75409812" wp14:editId="62B11133">
+            <wp:extent cx="5400040" cy="1485265"/>
+            <wp:effectExtent l="0" t="0" r="0" b="0"/>
+            <wp:docPr id="1610961425" name="Imagen 1"/>
+            <wp:cNvGraphicFramePr>
+              <a:graphicFrameLocks xmlns:a="http://schemas.openxmlformats.org/drawingml/2006/main" noChangeAspect="1"/>
+            </wp:cNvGraphicFramePr>
+            <a:graphic xmlns:a="http://schemas.openxmlformats.org/drawingml/2006/main">
+              <a:graphicData uri="http://schemas.openxmlformats.org/drawingml/2006/picture">
+                <pic:pic xmlns:pic="http://schemas.openxmlformats.org/drawingml/2006/picture">
+                  <pic:nvPicPr>
+                    <pic:cNvPr id="1610961425" name=""/>
+                    <pic:cNvPicPr/>
+                  </pic:nvPicPr>
+                  <pic:blipFill>
+                    <a:blip r:embed="rId19"/>
+                    <a:stretch>
+                      <a:fillRect/>
+                    </a:stretch>
+                  </pic:blipFill>
+                  <pic:spPr>
+                    <a:xfrm>
+                      <a:off x="0" y="0"/>
+                      <a:ext cx="5400040" cy="1485265"/>
+                    </a:xfrm>
+                    <a:prstGeom prst="rect">
+                      <a:avLst/>
+                    </a:prstGeom>
+                  </pic:spPr>
+                </pic:pic>
+              </a:graphicData>
+            </a:graphic>
+          </wp:inline>
+        </w:drawing>
+      </w:r>
+    </w:p>
+    <w:p/>
+    <w:p>
+      <w:r>
+        <w:t xml:space="preserve">Nos dice </w:t>
+      </w:r>
+      <w:r>
+        <w:t>el hash</w:t>
+      </w:r>
+      <w:r>
+        <w:t xml:space="preserve"> que tiene esa instantánea, el autor, la fecha y el comentario. </w:t>
+      </w:r>
+    </w:p>
+    <w:p/>
+    <w:p>
+      <w:r>
+        <w:t>Por eso es muy importante tener configurado el nombre y el email, para poder identificar quien ha guardado esa versión.</w:t>
+      </w:r>
+    </w:p>
+    <w:p/>
+    <w:p>
+      <w:pPr>
+        <w:jc w:val="center"/>
+        <w:rPr>
+          <w:b/>
+          <w:bCs/>
+          <w:sz w:val="24"/>
+          <w:szCs w:val="24"/>
+        </w:rPr>
+      </w:pPr>
+      <w:r>
+        <w:rPr>
+          <w:b/>
+          <w:bCs/>
+          <w:sz w:val="24"/>
+          <w:szCs w:val="24"/>
+        </w:rPr>
+        <w:t>Volver a una versión anterior.</w:t>
+      </w:r>
+    </w:p>
+    <w:p>
+      <w:pPr>
+        <w:jc w:val="center"/>
+        <w:rPr>
+          <w:b/>
+          <w:bCs/>
+          <w:sz w:val="24"/>
+          <w:szCs w:val="24"/>
+        </w:rPr>
+      </w:pPr>
+    </w:p>
+    <w:p>
+      <w:r>
+        <w:t>git checkout nombrearchivo</w:t>
+      </w:r>
+    </w:p>
+    <w:p/>
+    <w:p>
+      <w:r>
+        <w:t>git reset</w:t>
+      </w:r>
+    </w:p>
+    <w:p/>
+    <w:p>
+      <w:r>
+        <w:t>con est</w:t>
+      </w:r>
+      <w:r>
+        <w:t>os</w:t>
+      </w:r>
+      <w:r>
+        <w:t xml:space="preserve"> comando</w:t>
+      </w:r>
+      <w:r>
+        <w:t>s</w:t>
+      </w:r>
+      <w:r>
+        <w:t xml:space="preserve"> volveríamos a la última versión que tengamos guardada.</w:t>
+      </w:r>
+      <w:r>
+        <w:t xml:space="preserve"> Con checkout aparentemente especificamos un archivo en concreto y con r</w:t>
+      </w:r>
+      <w:r>
+        <w:t>eset se aplica a los archivos que el sistema encuentre que están modificados.</w:t>
+      </w:r>
+    </w:p>
     <w:sectPr>
       <w:pgSz w:w="11906" w:h="16838"/>
       <w:pgMar w:top="1417" w:right="1701" w:bottom="1417" w:left="1701" w:header="708" w:footer="708" w:gutter="0"/>

</xml_diff>